<commit_message>
Added GIT repo and Demo vid links
</commit_message>
<xml_diff>
--- a/Project docs/6. Project Doc & Demo/1.2 Project Documentation/Final_Report.docx
+++ b/Project docs/6. Project Doc & Demo/1.2 Project Documentation/Final_Report.docx
@@ -213,6 +213,7 @@
           <w:szCs w:val="32"/>
         </w:rPr>
       </w:pPr>
+      <w:proofErr w:type="gramStart"/>
       <w:r>
         <w:rPr>
           <w:rFonts w:cs="Times New Roman"/>
@@ -221,7 +222,18 @@
           <w:sz w:val="32"/>
           <w:szCs w:val="32"/>
         </w:rPr>
-        <w:t xml:space="preserve">By </w:t>
+        <w:t>By</w:t>
+      </w:r>
+      <w:proofErr w:type="gramEnd"/>
+      <w:r>
+        <w:rPr>
+          <w:rFonts w:cs="Times New Roman"/>
+          <w:b/>
+          <w:bCs/>
+          <w:sz w:val="32"/>
+          <w:szCs w:val="32"/>
+        </w:rPr>
+        <w:t xml:space="preserve"> </w:t>
       </w:r>
     </w:p>
     <w:p>
@@ -348,7 +360,7 @@
           <w:sz w:val="32"/>
           <w:szCs w:val="32"/>
         </w:rPr>
-        <w:t xml:space="preserve"> Ta</w:t>
+        <w:t xml:space="preserve"> </w:t>
       </w:r>
       <w:proofErr w:type="spellStart"/>
       <w:r>
@@ -357,7 +369,7 @@
           <w:sz w:val="32"/>
           <w:szCs w:val="32"/>
         </w:rPr>
-        <w:t>lsande</w:t>
+        <w:t>Talsande</w:t>
       </w:r>
       <w:proofErr w:type="spellEnd"/>
     </w:p>
@@ -3084,7 +3096,23 @@
                 <w:rFonts w:cs="Times New Roman"/>
                 <w:lang w:val="en-IN"/>
               </w:rPr>
-              <w:t>I am scared of wild mushrooms</w:t>
+              <w:t xml:space="preserve">I </w:t>
+            </w:r>
+            <w:proofErr w:type="gramStart"/>
+            <w:r>
+              <w:rPr>
+                <w:rFonts w:cs="Times New Roman"/>
+                <w:lang w:val="en-IN"/>
+              </w:rPr>
+              <w:t>am scared of</w:t>
+            </w:r>
+            <w:proofErr w:type="gramEnd"/>
+            <w:r>
+              <w:rPr>
+                <w:rFonts w:cs="Times New Roman"/>
+                <w:lang w:val="en-IN"/>
+              </w:rPr>
+              <w:t xml:space="preserve"> wild mushrooms</w:t>
             </w:r>
           </w:p>
         </w:tc>
@@ -6067,7 +6095,21 @@
               <w:rPr>
                 <w:lang w:val="en-US"/>
               </w:rPr>
-              <w:t>This project focuses on image-based classification of mushrooms using deep learning models. It covers the acquisition of image datasets, preprocessing, model training using transfer learning, and evaluation of classification accuracy. The final system will be able to classify images into one of the three target genera. The project is limited to these three categories and assumes images are of reasonable quality.</w:t>
+              <w:t xml:space="preserve">This project focuses on image-based classification of mushrooms using deep learning models. It covers the acquisition of image datasets, preprocessing, model training using transfer learning, and evaluation of classification accuracy. The final system will be able to classify images into one of the three target </w:t>
+            </w:r>
+            <w:proofErr w:type="gramStart"/>
+            <w:r>
+              <w:rPr>
+                <w:lang w:val="en-US"/>
+              </w:rPr>
+              <w:t>genera</w:t>
+            </w:r>
+            <w:proofErr w:type="gramEnd"/>
+            <w:r>
+              <w:rPr>
+                <w:lang w:val="en-US"/>
+              </w:rPr>
+              <w:t>. The project is limited to these three categories and assumes images are of reasonable quality.</w:t>
             </w:r>
           </w:p>
         </w:tc>
@@ -12213,6 +12255,7 @@
               <w:t xml:space="preserve">OpenCV’s </w:t>
             </w:r>
             <w:proofErr w:type="spellStart"/>
+            <w:proofErr w:type="gramStart"/>
             <w:r>
               <w:rPr>
                 <w:lang w:val="en-IN"/>
@@ -12224,7 +12267,14 @@
               <w:rPr>
                 <w:lang w:val="en-IN"/>
               </w:rPr>
-              <w:t>() is applied to reduce environmental noise and improve image clarity, especially for field-captured data.</w:t>
+              <w:t>(</w:t>
+            </w:r>
+            <w:proofErr w:type="gramEnd"/>
+            <w:r>
+              <w:rPr>
+                <w:lang w:val="en-IN"/>
+              </w:rPr>
+              <w:t>) is applied to reduce environmental noise and improve image clarity, especially for field-captured data.</w:t>
             </w:r>
           </w:p>
         </w:tc>
@@ -12561,6 +12611,7 @@
               </w:rPr>
             </w:pPr>
             <w:proofErr w:type="spellStart"/>
+            <w:proofErr w:type="gramStart"/>
             <w:r>
               <w:rPr>
                 <w:lang w:val="en-IN"/>
@@ -12572,7 +12623,14 @@
               <w:rPr>
                 <w:lang w:val="en-IN"/>
               </w:rPr>
-              <w:t>() is applied in the neural network model to stabilize and accelerate the learning process by reducing internal covariate shift.</w:t>
+              <w:t>(</w:t>
+            </w:r>
+            <w:proofErr w:type="gramEnd"/>
+            <w:r>
+              <w:rPr>
+                <w:lang w:val="en-IN"/>
+              </w:rPr>
+              <w:t>) is applied in the neural network model to stabilize and accelerate the learning process by reducing internal covariate shift.</w:t>
             </w:r>
           </w:p>
         </w:tc>
@@ -14601,7 +14659,25 @@
                 <w:lang w:val="en-IN"/>
               </w:rPr>
               <w:br/>
-              <w:t xml:space="preserve">• Dense(100, </w:t>
+              <w:t xml:space="preserve">• </w:t>
+            </w:r>
+            <w:proofErr w:type="gramStart"/>
+            <w:r>
+              <w:rPr>
+                <w:rFonts w:cs="Times New Roman"/>
+                <w:bCs/>
+                <w:lang w:val="en-IN"/>
+              </w:rPr>
+              <w:t>Dense(</w:t>
+            </w:r>
+            <w:proofErr w:type="gramEnd"/>
+            <w:r>
+              <w:rPr>
+                <w:rFonts w:cs="Times New Roman"/>
+                <w:bCs/>
+                <w:lang w:val="en-IN"/>
+              </w:rPr>
+              <w:t xml:space="preserve">100, </w:t>
             </w:r>
             <w:proofErr w:type="spellStart"/>
             <w:r>
@@ -14647,16 +14723,52 @@
                 <w:lang w:val="en-IN"/>
               </w:rPr>
               <w:br/>
-              <w:t>• Dropout(0.5)</w:t>
-            </w:r>
+              <w:t xml:space="preserve">• </w:t>
+            </w:r>
+            <w:proofErr w:type="gramStart"/>
             <w:r>
               <w:rPr>
                 <w:rFonts w:cs="Times New Roman"/>
                 <w:bCs/>
                 <w:lang w:val="en-IN"/>
               </w:rPr>
+              <w:t>Dropout(</w:t>
+            </w:r>
+            <w:proofErr w:type="gramEnd"/>
+            <w:r>
+              <w:rPr>
+                <w:rFonts w:cs="Times New Roman"/>
+                <w:bCs/>
+                <w:lang w:val="en-IN"/>
+              </w:rPr>
+              <w:t>0.5)</w:t>
+            </w:r>
+            <w:r>
+              <w:rPr>
+                <w:rFonts w:cs="Times New Roman"/>
+                <w:bCs/>
+                <w:lang w:val="en-IN"/>
+              </w:rPr>
               <w:br/>
-              <w:t xml:space="preserve">• Dense(3, </w:t>
+              <w:t xml:space="preserve">• </w:t>
+            </w:r>
+            <w:proofErr w:type="gramStart"/>
+            <w:r>
+              <w:rPr>
+                <w:rFonts w:cs="Times New Roman"/>
+                <w:bCs/>
+                <w:lang w:val="en-IN"/>
+              </w:rPr>
+              <w:t>Dense(</w:t>
+            </w:r>
+            <w:proofErr w:type="gramEnd"/>
+            <w:r>
+              <w:rPr>
+                <w:rFonts w:cs="Times New Roman"/>
+                <w:bCs/>
+                <w:lang w:val="en-IN"/>
+              </w:rPr>
+              <w:t xml:space="preserve">3, </w:t>
             </w:r>
             <w:proofErr w:type="spellStart"/>
             <w:r>
@@ -16440,7 +16552,23 @@
       </w:pPr>
       <w:r>
         <w:tab/>
-        <w:t xml:space="preserve">• Useful for all kind of peoples </w:t>
+        <w:t xml:space="preserve">• Useful for all </w:t>
+      </w:r>
+      <w:proofErr w:type="gramStart"/>
+      <w:r>
+        <w:t>kind</w:t>
+      </w:r>
+      <w:proofErr w:type="gramEnd"/>
+      <w:r>
+        <w:t xml:space="preserve"> of </w:t>
+      </w:r>
+      <w:proofErr w:type="gramStart"/>
+      <w:r>
+        <w:t>peoples</w:t>
+      </w:r>
+      <w:proofErr w:type="gramEnd"/>
+      <w:r>
+        <w:t xml:space="preserve"> </w:t>
       </w:r>
     </w:p>
     <w:p>
@@ -16483,7 +16611,15 @@
       </w:pPr>
       <w:r>
         <w:tab/>
-        <w:t>• Limited scope (Classifies only 3 kinds of mushrooms only).</w:t>
+        <w:t xml:space="preserve">• Limited scope (Classifies only 3 kinds of </w:t>
+      </w:r>
+      <w:proofErr w:type="gramStart"/>
+      <w:r>
+        <w:t>mushrooms only</w:t>
+      </w:r>
+      <w:proofErr w:type="gramEnd"/>
+      <w:r>
+        <w:t>).</w:t>
       </w:r>
     </w:p>
     <w:p>
@@ -16652,7 +16788,23 @@
         <w:tab/>
       </w:r>
       <w:r>
-        <w:t>Overall, this project holds promise for further advancements in mushroom-related research and applications.</w:t>
+        <w:t xml:space="preserve">Overall, this </w:t>
+      </w:r>
+      <w:proofErr w:type="gramStart"/>
+      <w:r>
+        <w:t>project holds</w:t>
+      </w:r>
+      <w:proofErr w:type="gramEnd"/>
+      <w:r>
+        <w:t xml:space="preserve"> </w:t>
+      </w:r>
+      <w:proofErr w:type="gramStart"/>
+      <w:r>
+        <w:t>promise for</w:t>
+      </w:r>
+      <w:proofErr w:type="gramEnd"/>
+      <w:r>
+        <w:t xml:space="preserve"> further advancements in mushroom-related research and applications.</w:t>
       </w:r>
     </w:p>
     <w:p/>
@@ -16828,8 +16980,17 @@
           <w:b/>
           <w:bCs/>
         </w:rPr>
-        <w:t>Live Camera Detection :</w:t>
-      </w:r>
+        <w:t xml:space="preserve">Live Camera </w:t>
+      </w:r>
+      <w:proofErr w:type="gramStart"/>
+      <w:r>
+        <w:rPr>
+          <w:b/>
+          <w:bCs/>
+        </w:rPr>
+        <w:t>Detection :</w:t>
+      </w:r>
+      <w:proofErr w:type="gramEnd"/>
     </w:p>
     <w:p>
       <w:pPr>
@@ -17090,29 +17251,18 @@
         <w:tab/>
         <w:t xml:space="preserve">Video Demo Link: </w:t>
       </w:r>
-      <w:hyperlink r:id="rId30" w:history="1">
-        <w:r>
-          <w:rPr>
-            <w:rStyle w:val="Hyperlink"/>
-          </w:rPr>
-          <w:t>[</w:t>
-        </w:r>
-        <w:r>
-          <w:rPr>
-            <w:rStyle w:val="Hyperlink"/>
-          </w:rPr>
-          <w:t>https://drive.google.com/file/d/19K2yaskAoPZrZdjEzX-FHFt6TcHwa0y5/view?usp=sharing</w:t>
-        </w:r>
-      </w:hyperlink>
-      <w:r>
-        <w:t>]</w:t>
-      </w:r>
-    </w:p>
-    <w:p/>
-    <w:p/>
+    </w:p>
+    <w:p>
+      <w:r>
+        <w:rPr>
+          <w:color w:val="0000FF"/>
+        </w:rPr>
+        <w:t>https://drive.google.com/file/d/1Ac16DqOJxaGy2_ELCwNUjql31qgBJp1h/view?usp=sharing</w:t>
+      </w:r>
+    </w:p>
     <w:sectPr>
-      <w:headerReference w:type="default" r:id="rId31"/>
-      <w:footerReference w:type="default" r:id="rId32"/>
+      <w:headerReference w:type="default" r:id="rId30"/>
+      <w:footerReference w:type="default" r:id="rId31"/>
       <w:pgSz w:w="12240" w:h="15840"/>
       <w:pgMar w:top="1440" w:right="1440" w:bottom="1440" w:left="1440" w:header="720" w:footer="720" w:gutter="0"/>
       <w:pgBorders w:offsetFrom="page">
@@ -19579,28 +19729,28 @@
 </file>
 
 <file path=customXml/item1.xml><?xml version="1.0" encoding="utf-8"?>
+<b:Sources xmlns:b="http://schemas.openxmlformats.org/officeDocument/2006/bibliography" xmlns="http://schemas.openxmlformats.org/officeDocument/2006/bibliography" SelectedStyle="\APASixthEditionOfficeOnline.xsl" StyleName="APA" Version="6"/>
+</file>
+
+<file path=customXml/item2.xml><?xml version="1.0" encoding="utf-8"?>
 <go:gDocsCustomXmlDataStorage xmlns:go="http://customooxmlschemas.google.com/" xmlns:r="http://schemas.openxmlformats.org/officeDocument/2006/relationships" uri="GoogleDocsCustomDataVersion2">
   <go:docsCustomData xmlns:go="http://customooxmlschemas.google.com/" roundtripDataSignature="AMtx7miV5wN1WwhNUjDapqwUC73TBy/R0Q==">CgMxLjAyCGguZ2pkZ3hzMg5oLm51YmdlM2pnMnphbjIOaC5veGpwajFtbXl4dWoyDmguM3BrcThkOHd3bWRqMg5oLjQ4eXhtd3ltNm55NzIJaC4xZm9iOXRlOAByITE3NjNqWVNTU1l3V3lzeEZ6NUxkd2tTM2E4ZkNGMFg3Qw==</go:docsCustomData>
 </go:gDocsCustomXmlDataStorage>
 </file>
 
-<file path=customXml/item2.xml><?xml version="1.0" encoding="utf-8"?>
-<b:Sources xmlns:b="http://schemas.openxmlformats.org/officeDocument/2006/bibliography" xmlns="http://schemas.openxmlformats.org/officeDocument/2006/bibliography" SelectedStyle="\APASixthEditionOfficeOnline.xsl" StyleName="APA" Version="6"/>
+<file path=customXml/itemProps1.xml><?xml version="1.0" encoding="utf-8"?>
+<ds:datastoreItem xmlns:ds="http://schemas.openxmlformats.org/officeDocument/2006/customXml" ds:itemID="{3F9E0E8D-508F-4AED-B05C-77DB207EC3E8}">
+  <ds:schemaRefs>
+    <ds:schemaRef ds:uri="http://schemas.openxmlformats.org/officeDocument/2006/bibliography"/>
+  </ds:schemaRefs>
+</ds:datastoreItem>
 </file>
 
-<file path=customXml/itemProps1.xml><?xml version="1.0" encoding="utf-8"?>
+<file path=customXml/itemProps2.xml><?xml version="1.0" encoding="utf-8"?>
 <ds:datastoreItem xmlns:ds="http://schemas.openxmlformats.org/officeDocument/2006/customXml" ds:itemID="{11111111-1234-1234-1234-123412341234}">
   <ds:schemaRefs>
     <ds:schemaRef ds:uri="http://customooxmlschemas.google.com/"/>
     <ds:schemaRef ds:uri="http://schemas.openxmlformats.org/officeDocument/2006/relationships"/>
   </ds:schemaRefs>
 </ds:datastoreItem>
-</file>
-
-<file path=customXml/itemProps2.xml><?xml version="1.0" encoding="utf-8"?>
-<ds:datastoreItem xmlns:ds="http://schemas.openxmlformats.org/officeDocument/2006/customXml" ds:itemID="{3F9E0E8D-508F-4AED-B05C-77DB207EC3E8}">
-  <ds:schemaRefs>
-    <ds:schemaRef ds:uri="http://schemas.openxmlformats.org/officeDocument/2006/bibliography"/>
-  </ds:schemaRefs>
-</ds:datastoreItem>
 </file>
</xml_diff>